<commit_message>
Minor progress on the first version of the rendering algorithm. Needs a way to detect when prefixing is finished before it is functional. Also need to make sure that my depth first, prefixing second approach is correct. No performance enchancements have been made yet. I am not cutting short impossible branches, nor branches that have already been prefixed (this would require remembering the depth of each branch). I also am not accumulating possible answers to make this doable in one run.
</commit_message>
<xml_diff>
--- a/Prose_object_model_spec.docx
+++ b/Prose_object_model_spec.docx
@@ -9,6 +9,7 @@
     </w:p>
     <w:p/>
     <w:p>
+      <w:bookmarkStart w:id="0" w:name="_GoBack"/>
       <w:r>
         <w:t xml:space="preserve">The prose object model is a way of representing a legal document as a node on a graph (in the mathematical sense of the word). The document is defined by other nodes it references on a graph (this abstraction is described in Gabriel’s Monads, and is the abstraction that inspired PageRank as well). The cool thing about the prefix system (and the instantiation construct) is that it provides </w:t>
       </w:r>
@@ -55,7 +56,55 @@
         <w:t>literally live in different worlds</w:t>
       </w:r>
       <w:r>
-        <w:t xml:space="preserve">. The Parisian operates with a certain set of prefixes (French, Parisian, etc) that defines how it sees things. Consider the object my_city. Both reference the file “city”, but one sees Parisian.city and the other sees New_Yorker.city. Same object, different instantiation. They both reference the my_city node, but instantiate it differently. </w:t>
+        <w:t xml:space="preserve">. The Parisian operates with a certain set of prefixes (French, Parisian, </w:t>
+      </w:r>
+      <w:proofErr w:type="spellStart"/>
+      <w:r>
+        <w:t>etc</w:t>
+      </w:r>
+      <w:proofErr w:type="spellEnd"/>
+      <w:r>
+        <w:t xml:space="preserve">) that defines how it sees things. Consider the object </w:t>
+      </w:r>
+      <w:proofErr w:type="spellStart"/>
+      <w:r>
+        <w:t>my_city</w:t>
+      </w:r>
+      <w:proofErr w:type="spellEnd"/>
+      <w:r>
+        <w:t xml:space="preserve">. Both reference the file “city”, but one sees </w:t>
+      </w:r>
+      <w:proofErr w:type="spellStart"/>
+      <w:r>
+        <w:t>Parisian.city</w:t>
+      </w:r>
+      <w:proofErr w:type="spellEnd"/>
+      <w:r>
+        <w:t xml:space="preserve"> and the other sees </w:t>
+      </w:r>
+      <w:proofErr w:type="spellStart"/>
+      <w:r>
+        <w:t>New_Yorker.city</w:t>
+      </w:r>
+      <w:proofErr w:type="spellEnd"/>
+      <w:r>
+        <w:t xml:space="preserve">. Same object, different instantiation. They both reference the </w:t>
+      </w:r>
+      <w:proofErr w:type="spellStart"/>
+      <w:r>
+        <w:t>my_city</w:t>
+      </w:r>
+      <w:proofErr w:type="spellEnd"/>
+      <w:r>
+        <w:t xml:space="preserve"> </w:t>
+      </w:r>
+      <w:proofErr w:type="gramStart"/>
+      <w:r>
+        <w:t>node, but</w:t>
+      </w:r>
+      <w:proofErr w:type="gramEnd"/>
+      <w:r>
+        <w:t xml:space="preserve"> instantiate it differently. </w:t>
       </w:r>
       <w:r>
         <w:rPr>
@@ -91,7 +140,15 @@
     <w:p/>
     <w:p>
       <w:r>
-        <w:t xml:space="preserve">With that philosophical aside over with, I will now describe how I believe we should architect the program. I haven’t looked deeply at the Perl code (I’ve never used the language and don’t really have time to learn rn), but I’m guessing that it’s too tightly tied to the implementation of the Prose Object Model (specifically file based architecture). In my opinion, this makes the interface confusing – the user (even if this is only a library) should be allowed to </w:t>
+        <w:t xml:space="preserve">With that philosophical aside over with, I will now describe how I believe we should architect the program. I haven’t looked deeply at the Perl code (I’ve never used the language and don’t really have time to learn </w:t>
+      </w:r>
+      <w:proofErr w:type="spellStart"/>
+      <w:r>
+        <w:t>rn</w:t>
+      </w:r>
+      <w:proofErr w:type="spellEnd"/>
+      <w:r>
+        <w:t xml:space="preserve">), but I’m guessing that it’s too tightly tied to the implementation of the Prose Object Model (specifically file based architecture). In my opinion, this makes the interface confusing – the user (even if this is only a library) should be allowed to </w:t>
       </w:r>
       <w:r>
         <w:rPr>
@@ -115,26 +172,126 @@
     <w:p/>
     <w:p>
       <w:r>
-        <w:t>I propose that we begin by defining a set of function contracts that defines a Prose Object Model in the abstract. Each node shall be, in this document, hereafter referred to as ‘a Model’. Each Model contains a value (its text content which may be sprinkled with keys), and an edge list, and an edge lookup (where keys are linked to edges)</w:t>
-      </w:r>
-      <w:bookmarkStart w:id="0" w:name="_GoBack"/>
-      <w:bookmarkEnd w:id="0"/>
+        <w:t xml:space="preserve">I propose that we begin by defining a set of function contracts that defines a Prose Object Model in the abstract. Each node shall be, in this document, hereafter referred to as ‘a Model’. Each Model contains a value (its text content which may be sprinkled with keys), and an edge list, and an edge lookup (where keys are linked to edges). </w:t>
+      </w:r>
+      <w:r>
+        <w:t xml:space="preserve">Our first implementation should consider keys in the abstract (as a symbolic link to some value, not a string enclosed in braces), and values in the abstract (not as a string or </w:t>
+      </w:r>
+      <w:proofErr w:type="spellStart"/>
+      <w:r>
+        <w:t>filepath</w:t>
+      </w:r>
+      <w:proofErr w:type="spellEnd"/>
+      <w:r>
+        <w:t xml:space="preserve"> </w:t>
+      </w:r>
+      <w:proofErr w:type="spellStart"/>
+      <w:r>
+        <w:t>etc</w:t>
+      </w:r>
+      <w:proofErr w:type="spellEnd"/>
+      <w:r>
+        <w:t xml:space="preserve">, but </w:t>
+      </w:r>
+      <w:r>
+        <w:t xml:space="preserve">a pointer to </w:t>
+      </w:r>
+      <w:r>
+        <w:rPr>
+          <w:i/>
+        </w:rPr>
+        <w:t>another Model)</w:t>
+      </w:r>
+      <w:r>
+        <w:t>.</w:t>
+      </w:r>
+      <w:r>
+        <w:t xml:space="preserve"> Let me note that it is also possible to conceptualize a node as </w:t>
+      </w:r>
+      <w:r>
+        <w:rPr>
+          <w:i/>
+        </w:rPr>
+        <w:t>having no value unless it is a</w:t>
+      </w:r>
+      <w:r>
+        <w:rPr>
+          <w:i/>
+        </w:rPr>
+        <w:t xml:space="preserve"> terminal</w:t>
+      </w:r>
+      <w:r>
+        <w:rPr>
+          <w:i/>
+        </w:rPr>
+        <w:t xml:space="preserve"> node </w:t>
+      </w:r>
+      <w:r>
+        <w:rPr>
+          <w:i/>
+        </w:rPr>
+        <w:t xml:space="preserve">(one </w:t>
+      </w:r>
+      <w:r>
+        <w:rPr>
+          <w:i/>
+        </w:rPr>
+        <w:t xml:space="preserve">that contains a primitive, </w:t>
+      </w:r>
+      <w:proofErr w:type="spellStart"/>
+      <w:r>
+        <w:rPr>
+          <w:i/>
+        </w:rPr>
+        <w:t>ie</w:t>
+      </w:r>
+      <w:proofErr w:type="spellEnd"/>
+      <w:r>
+        <w:rPr>
+          <w:i/>
+        </w:rPr>
+        <w:t xml:space="preserve"> a string</w:t>
+      </w:r>
+      <w:r>
+        <w:rPr>
+          <w:i/>
+        </w:rPr>
+        <w:t>)</w:t>
+      </w:r>
       <w:r>
         <w:t xml:space="preserve">. </w:t>
       </w:r>
-      <w:r>
-        <w:t xml:space="preserve">Our first implementation should consider keys in the abstract (as a symbolic link to some value, not a string enclosed in braces), and values in the abstract (not as a string or filepath etc, but </w:t>
-      </w:r>
-      <w:r>
-        <w:rPr>
-          <w:i/>
-        </w:rPr>
-        <w:t>another Model)</w:t>
-      </w:r>
-      <w:r>
-        <w:t>.</w:t>
+      <w:proofErr w:type="gramStart"/>
+      <w:r>
+        <w:t>Non terminal</w:t>
+      </w:r>
+      <w:proofErr w:type="gramEnd"/>
+      <w:r>
+        <w:t xml:space="preserve"> nodes will only contain a list of keys and a list of edges. In this case, the node that contains “my age is {jake.name}” will actually contain (in its edge list, in addition to other references) a reference to a node that contains “my age is </w:t>
+      </w:r>
+      <w:proofErr w:type="gramStart"/>
+      <w:r>
+        <w:t>“ and</w:t>
+      </w:r>
+      <w:proofErr w:type="gramEnd"/>
+      <w:r>
+        <w:t xml:space="preserve"> a symbolic link that contains {jake.name} (if this reference to this link cannot be found, it can be considered a reference to a string ‘{jake.name}’). Note that I have not yet thought out how we will represent the difference between a link determined by a key (which </w:t>
+      </w:r>
+      <w:r>
+        <w:lastRenderedPageBreak/>
+        <w:t>involves</w:t>
+      </w:r>
+      <w:r>
+        <w:t xml:space="preserve"> prefixing) vs a link w/ no key. It is possible that a keyed link can just be considered a subclass of Edge. </w:t>
       </w:r>
     </w:p>
+    <w:p/>
+    <w:p>
+      <w:r>
+        <w:t>## Functions</w:t>
+      </w:r>
+    </w:p>
+    <w:bookmarkEnd w:id="0"/>
     <w:p/>
     <w:sectPr>
       <w:pgSz w:w="12240" w:h="15840"/>

</xml_diff>